<commit_message>
test burn, approve, setApprovalForall and so on for ISOTOP1013 contract
</commit_message>
<xml_diff>
--- a/TestCase/Documents/BUG汇总.docx
+++ b/TestCase/Documents/BUG汇总.docx
@@ -47,7 +47,7 @@
         <w:t>、</w:t>
       </w:r>
       <w:r>
-        <w:t>tokensOfOwnerIn</w:t>
+        <w:t>tokenByIndex</w:t>
       </w:r>
     </w:p>
     <w:p>
@@ -95,7 +95,10 @@
         <w:t xml:space="preserve"> </w:t>
       </w:r>
       <w:r>
-        <w:t xml:space="preserve">7000 </w:t>
+        <w:rPr>
+          <w:rFonts w:hint="eastAsia"/>
+        </w:rPr>
+        <w:t>n</w:t>
       </w:r>
       <w:r>
         <w:rPr>
@@ -123,34 +126,16 @@
         <w:t>使用</w:t>
       </w:r>
       <w:r>
-        <w:t>tokensOfOwnerIn</w:t>
-      </w:r>
-      <w:r>
-        <w:rPr>
-          <w:rFonts w:hint="eastAsia"/>
-        </w:rPr>
-        <w:t>查询</w:t>
-      </w:r>
-      <w:r>
-        <w:rPr>
-          <w:rFonts w:hint="eastAsia"/>
-        </w:rPr>
-        <w:t>地址A，</w:t>
-      </w:r>
-      <w:r>
-        <w:rPr>
-          <w:rFonts w:hint="eastAsia"/>
-        </w:rPr>
-        <w:t>范围数量超过</w:t>
-      </w:r>
-      <w:r>
-        <w:rPr>
-          <w:rFonts w:hint="eastAsia"/>
-        </w:rPr>
-        <w:t>6</w:t>
-      </w:r>
-      <w:r>
-        <w:t>500</w:t>
+        <w:t>tokenByIndex</w:t>
+      </w:r>
+      <w:r>
+        <w:rPr>
+          <w:rFonts w:hint="eastAsia"/>
+        </w:rPr>
+        <w:t>查询第1个t</w:t>
+      </w:r>
+      <w:r>
+        <w:t>okenId</w:t>
       </w:r>
     </w:p>
     <w:p/>
@@ -173,7 +158,7 @@
         <w:t>出现错误：</w:t>
       </w:r>
       <w:r>
-        <w:t>Error: call revert exception [ See: https://links.ethers.org/v5-errors-CALL_EXCEPTION ] (method="tokensOfOwnerIn(address,uint256,uint256)", data="0x", errorArgs=null, errorName=null, errorSignature=null, reason=null, code=CALL_EXCEPTION, version=abi/5.7.0)</w:t>
+        <w:t>Error: call revert exception [ See: https://links.ethers.org/v5-errors-CALL_EXCEPTION ] (method="tokenByIndex(uint256)", data="0x", errorArgs=null, errorName=null, errorSignature=null, reason=null, code=CALL_EXCEPTION, version=abi/5.7.0)</w:t>
       </w:r>
     </w:p>
     <w:p/>
@@ -205,7 +190,7 @@
         <w:t>合约地址：</w:t>
       </w:r>
       <w:r>
-        <w:t>0xee3F970a75565A42E58E8Ead653e01ca8E1AbaC8</w:t>
+        <w:t>0xb9f1AC33D6d8bCEc43510BF09b4a43EE12137A97</w:t>
       </w:r>
     </w:p>
     <w:p>
@@ -216,7 +201,13 @@
         <w:t>调用函数参数</w:t>
       </w:r>
       <w:r>
-        <w:t>tokensOfOwnerIn</w:t>
+        <w:t>tokenByIndex</w:t>
+      </w:r>
+      <w:r>
+        <w:rPr>
+          <w:rFonts w:hint="eastAsia"/>
+        </w:rPr>
+        <w:t xml:space="preserve"> </w:t>
       </w:r>
       <w:r>
         <w:rPr>
@@ -225,13 +216,13 @@
         <w:t>(</w:t>
       </w:r>
       <w:r>
-        <w:t xml:space="preserve"> “</w:t>
-      </w:r>
-      <w:r>
-        <w:t>0xbb44a15462C5c5042A74b4Adc770793A7E57210a</w:t>
-      </w:r>
-      <w:r>
-        <w:t>”, 0, 6999 )</w:t>
+        <w:t xml:space="preserve"> </w:t>
+      </w:r>
+      <w:r>
+        <w:t>1</w:t>
+      </w:r>
+      <w:r>
+        <w:t xml:space="preserve"> )</w:t>
       </w:r>
     </w:p>
     <w:p/>
@@ -249,7 +240,7 @@
         <w:t xml:space="preserve"> </w:t>
       </w:r>
       <w:r>
-        <w:t>tokensOfOwner</w:t>
+        <w:t>tokenOfOwnerByIndex</w:t>
       </w:r>
     </w:p>
     <w:p>
@@ -316,7 +307,7 @@
         <w:t xml:space="preserve">发行 </w:t>
       </w:r>
       <w:r>
-        <w:t xml:space="preserve">1 </w:t>
+        <w:t>n</w:t>
       </w:r>
       <w:r>
         <w:rPr>
@@ -326,21 +317,6 @@
       </w:r>
       <w:r>
         <w:t>token</w:t>
-      </w:r>
-      <w:r>
-        <w:rPr>
-          <w:rFonts w:hint="eastAsia"/>
-        </w:rPr>
-        <w:t>，当前账户A持有t</w:t>
-      </w:r>
-      <w:r>
-        <w:t>oken</w:t>
-      </w:r>
-      <w:r>
-        <w:rPr>
-          <w:rFonts w:hint="eastAsia"/>
-        </w:rPr>
-        <w:t>总是为1</w:t>
       </w:r>
     </w:p>
     <w:p>
@@ -359,16 +335,34 @@
         <w:t>使用</w:t>
       </w:r>
       <w:r>
-        <w:t>tokensOfOwner</w:t>
-      </w:r>
-      <w:r>
-        <w:rPr>
-          <w:rFonts w:hint="eastAsia"/>
-        </w:rPr>
-        <w:t>查询账户拥有的</w:t>
-      </w:r>
-      <w:r>
-        <w:t>token</w:t>
+        <w:t>tokenOfOwnerByIndex</w:t>
+      </w:r>
+      <w:r>
+        <w:rPr>
+          <w:rFonts w:hint="eastAsia"/>
+        </w:rPr>
+        <w:t>查询账户</w:t>
+      </w:r>
+      <w:r>
+        <w:rPr>
+          <w:rFonts w:hint="eastAsia"/>
+        </w:rPr>
+        <w:t>第</w:t>
+      </w:r>
+      <w:r>
+        <w:rPr>
+          <w:rFonts w:hint="eastAsia"/>
+        </w:rPr>
+        <w:t>n</w:t>
+      </w:r>
+      <w:r>
+        <w:rPr>
+          <w:rFonts w:hint="eastAsia"/>
+        </w:rPr>
+        <w:t>个的t</w:t>
+      </w:r>
+      <w:r>
+        <w:t>okenId</w:t>
       </w:r>
     </w:p>
     <w:p>
@@ -390,11 +384,11 @@
         <w:t>出现错误：</w:t>
       </w:r>
       <w:r>
-        <w:t>Error: call revert exception [ See: https://links.ethers.org/v5-errors-</w:t>
+        <w:t xml:space="preserve">Error: call revert exception [ See: https://links.ethers.org/v5-errors-CALL_EXCEPTION ] (method="tokenOfOwnerByIndex(address,uint256)", data="0x", </w:t>
       </w:r>
       <w:r>
         <w:lastRenderedPageBreak/>
-        <w:t>CALL_EXCEPTION ] (method="tokensOfOwner(address)", data="0x", errorArgs=null, errorName=null, errorSignature=null, reason=null, code=CALL_EXCEPTION, version=abi/5.7.0)</w:t>
+        <w:t>errorArgs=null, errorName=null, errorSignature=null, reason=null, code=CALL_EXCEPTION, version=abi/5.7.0)</w:t>
       </w:r>
     </w:p>
     <w:p>
@@ -425,7 +419,7 @@
         <w:t>合约地址：</w:t>
       </w:r>
       <w:r>
-        <w:t>0x7B5838A02371e7f0e6568E006d4cD100a028C206</w:t>
+        <w:t>0xb9f1AC33D6d8bCEc43510BF09b4a43EE12137A97</w:t>
       </w:r>
     </w:p>
     <w:p>
@@ -436,7 +430,24 @@
         <w:t>调用函数参数</w:t>
       </w:r>
       <w:r>
-        <w:t>tokensOfOwner</w:t>
+        <w:rPr>
+          <w:rFonts w:hint="eastAsia"/>
+        </w:rPr>
+        <w:t>:</w:t>
+      </w:r>
+      <w:r>
+        <w:t xml:space="preserve"> </w:t>
+      </w:r>
+    </w:p>
+    <w:p>
+      <w:r>
+        <w:t>tokenOfOwnerByIndex</w:t>
+      </w:r>
+      <w:r>
+        <w:rPr>
+          <w:rFonts w:hint="eastAsia"/>
+        </w:rPr>
+        <w:t xml:space="preserve"> </w:t>
       </w:r>
       <w:r>
         <w:rPr>
@@ -451,10 +462,29 @@
         <w:t>0xbb44a15462C5c5042A74b4Adc770793A7E57210a</w:t>
       </w:r>
       <w:r>
-        <w:t>” )</w:t>
-      </w:r>
-    </w:p>
-    <w:p/>
+        <w:t>”</w:t>
+      </w:r>
+      <w:r>
+        <w:rPr>
+          <w:rFonts w:hint="eastAsia"/>
+        </w:rPr>
+        <w:t>,</w:t>
+      </w:r>
+      <w:r>
+        <w:t xml:space="preserve"> 1</w:t>
+      </w:r>
+      <w:r>
+        <w:t xml:space="preserve"> )</w:t>
+      </w:r>
+    </w:p>
+    <w:p>
+      <w:pPr>
+        <w:rPr>
+          <w:rFonts w:ascii="Segoe UI" w:hAnsi="Segoe UI" w:cs="Segoe UI"/>
+          <w:color w:val="24272A"/>
+        </w:rPr>
+      </w:pPr>
+    </w:p>
     <w:p>
       <w:pPr>
         <w:pStyle w:val="2"/>
@@ -463,268 +493,10 @@
         <w:rPr>
           <w:rFonts w:hint="eastAsia"/>
         </w:rPr>
-        <w:t>3、</w:t>
-      </w:r>
-      <w:r>
-        <w:rPr>
-          <w:rFonts w:hint="eastAsia"/>
-        </w:rPr>
-        <w:t>trans</w:t>
-      </w:r>
-      <w:r>
-        <w:t>ferFrom</w:t>
-      </w:r>
-    </w:p>
-    <w:p>
-      <w:pPr>
-        <w:pStyle w:val="3"/>
-      </w:pPr>
-      <w:r>
-        <w:rPr>
-          <w:rFonts w:hint="eastAsia"/>
-        </w:rPr>
-        <w:t>测试步骤：</w:t>
-      </w:r>
-    </w:p>
-    <w:p>
-      <w:r>
-        <w:rPr>
-          <w:rFonts w:hint="eastAsia"/>
-        </w:rPr>
-        <w:t>1、</w:t>
-      </w:r>
-      <w:r>
-        <w:rPr>
-          <w:rFonts w:hint="eastAsia"/>
-        </w:rPr>
-        <w:t>向用户账户A</w:t>
-      </w:r>
-      <w:r>
-        <w:rPr>
-          <w:rFonts w:hint="eastAsia"/>
-        </w:rPr>
-        <w:t>发行</w:t>
-      </w:r>
-      <w:r>
-        <w:rPr>
-          <w:rFonts w:hint="eastAsia"/>
-        </w:rPr>
-        <w:t xml:space="preserve"> </w:t>
-      </w:r>
-      <w:r>
-        <w:rPr>
-          <w:rFonts w:hint="eastAsia"/>
-        </w:rPr>
-        <w:t>2</w:t>
-      </w:r>
-      <w:r>
-        <w:t>0000</w:t>
-      </w:r>
-      <w:r>
-        <w:t xml:space="preserve"> </w:t>
-      </w:r>
-      <w:r>
-        <w:rPr>
-          <w:rFonts w:hint="eastAsia"/>
-        </w:rPr>
-        <w:t xml:space="preserve">个 </w:t>
-      </w:r>
-      <w:r>
-        <w:t>token</w:t>
-      </w:r>
-    </w:p>
-    <w:p>
-      <w:r>
-        <w:t>2</w:t>
-      </w:r>
-      <w:r>
-        <w:rPr>
-          <w:rFonts w:hint="eastAsia"/>
-        </w:rPr>
-        <w:t>、</w:t>
-      </w:r>
-      <w:r>
-        <w:rPr>
-          <w:rFonts w:hint="eastAsia"/>
-        </w:rPr>
-        <w:t>账户A向账户B</w:t>
-      </w:r>
-      <w:r>
-        <w:rPr>
-          <w:rFonts w:hint="eastAsia"/>
-        </w:rPr>
-        <w:t>首次转账</w:t>
-      </w:r>
-      <w:r>
-        <w:rPr>
-          <w:rFonts w:hint="eastAsia"/>
-        </w:rPr>
-        <w:t>第</w:t>
-      </w:r>
-      <w:r>
-        <w:rPr>
-          <w:rFonts w:hint="eastAsia"/>
-        </w:rPr>
-        <w:t>1</w:t>
-      </w:r>
-      <w:r>
-        <w:t>2000</w:t>
-      </w:r>
-      <w:r>
-        <w:rPr>
-          <w:rFonts w:hint="eastAsia"/>
-        </w:rPr>
-        <w:t>个</w:t>
-      </w:r>
-      <w:r>
-        <w:rPr>
-          <w:rFonts w:hint="eastAsia"/>
-        </w:rPr>
-        <w:t>t</w:t>
-      </w:r>
-      <w:r>
-        <w:t>oken</w:t>
-      </w:r>
-      <w:r>
-        <w:rPr>
-          <w:rFonts w:hint="eastAsia"/>
-        </w:rPr>
-        <w:t>（即t</w:t>
-      </w:r>
-      <w:r>
-        <w:t>okenId</w:t>
-      </w:r>
-      <w:r>
-        <w:rPr>
-          <w:rFonts w:hint="eastAsia"/>
-        </w:rPr>
-        <w:t>为</w:t>
-      </w:r>
-      <w:r>
-        <w:rPr>
-          <w:rFonts w:hint="eastAsia"/>
-        </w:rPr>
-        <w:t>本次发行的第1</w:t>
-      </w:r>
-      <w:r>
-        <w:t>2000</w:t>
-      </w:r>
-      <w:r>
-        <w:rPr>
-          <w:rFonts w:hint="eastAsia"/>
-        </w:rPr>
-        <w:t>个）</w:t>
-      </w:r>
-      <w:r>
-        <w:rPr>
-          <w:rFonts w:hint="eastAsia"/>
-        </w:rPr>
-        <w:t>， tr</w:t>
-      </w:r>
-      <w:r>
-        <w:t>ansFrom(</w:t>
-      </w:r>
-      <w:r>
-        <w:rPr>
-          <w:rFonts w:hint="eastAsia"/>
-        </w:rPr>
-        <w:t>账户A</w:t>
-      </w:r>
-      <w:r>
-        <w:t xml:space="preserve">, </w:t>
-      </w:r>
-      <w:r>
-        <w:rPr>
-          <w:rFonts w:hint="eastAsia"/>
-        </w:rPr>
-        <w:t>账户</w:t>
-      </w:r>
-      <w:r>
-        <w:t>B, 12000)</w:t>
-      </w:r>
-    </w:p>
-    <w:p/>
-    <w:p>
-      <w:pPr>
-        <w:pStyle w:val="3"/>
-      </w:pPr>
-      <w:r>
-        <w:rPr>
-          <w:rFonts w:hint="eastAsia"/>
-        </w:rPr>
-        <w:t>测试结果：</w:t>
-      </w:r>
-    </w:p>
-    <w:p>
-      <w:r>
-        <w:rPr>
-          <w:rFonts w:hint="eastAsia"/>
-        </w:rPr>
-        <w:t>交易未发送，提示错误信息</w:t>
-      </w:r>
-    </w:p>
-    <w:p>
-      <w:r>
-        <w:rPr>
-          <w:rFonts w:hint="eastAsia"/>
-        </w:rPr>
-        <w:t>错误信息：</w:t>
-      </w:r>
-      <w:r>
-        <w:t>call revert exception [ See: https://links.ethers.org/v5-errors-CALL_EXCEPTION ] (method="ownerOf(uint256)", data="0x", errorArgs=null, errorName=null, errorSignature=null, reason=null, code=CALL_EXCEPTION, version=abi/5.7.0)</w:t>
-      </w:r>
-    </w:p>
-    <w:p/>
-    <w:p>
-      <w:r>
-        <w:rPr>
-          <w:rFonts w:hint="eastAsia"/>
-        </w:rPr>
-        <w:t>复现参考：</w:t>
-      </w:r>
-    </w:p>
-    <w:p>
-      <w:r>
-        <w:rPr>
-          <w:rFonts w:hint="eastAsia"/>
-        </w:rPr>
-        <w:t>N</w:t>
-      </w:r>
-      <w:r>
-        <w:t>FT1013</w:t>
-      </w:r>
-      <w:r>
-        <w:rPr>
-          <w:rFonts w:hint="eastAsia"/>
-        </w:rPr>
-        <w:t>合约地址：</w:t>
-      </w:r>
-      <w:r>
-        <w:t>0xA29549E03883D2796AE0b24e0B3CAF34032Aa654</w:t>
-      </w:r>
-    </w:p>
-    <w:p/>
-    <w:p>
-      <w:pPr>
-        <w:pStyle w:val="2"/>
-      </w:pPr>
-      <w:r>
-        <w:t>4</w:t>
-      </w:r>
-      <w:r>
-        <w:rPr>
-          <w:rFonts w:hint="eastAsia"/>
-        </w:rPr>
-        <w:t>、</w:t>
-      </w:r>
-      <w:r>
-        <w:rPr>
-          <w:rFonts w:hint="eastAsia"/>
-        </w:rPr>
-        <w:t>min</w:t>
-      </w:r>
-      <w:r>
-        <w:t>t</w:t>
+        <w:t>3、b</w:t>
+      </w:r>
+      <w:r>
+        <w:t>urned</w:t>
       </w:r>
     </w:p>
     <w:p>
@@ -743,7 +515,7 @@
         <w:pStyle w:val="a3"/>
         <w:numPr>
           <w:ilvl w:val="0"/>
-          <w:numId w:val="3"/>
+          <w:numId w:val="7"/>
         </w:numPr>
         <w:ind w:firstLineChars="0"/>
       </w:pPr>
@@ -751,37 +523,16 @@
         <w:rPr>
           <w:rFonts w:hint="eastAsia"/>
         </w:rPr>
-        <w:t>向用户账户A发行 2</w:t>
-      </w:r>
-      <w:r>
-        <w:t xml:space="preserve">0000 </w:t>
-      </w:r>
-      <w:r>
-        <w:rPr>
-          <w:rFonts w:hint="eastAsia"/>
-        </w:rPr>
-        <w:t xml:space="preserve">个 </w:t>
-      </w:r>
-      <w:r>
-        <w:t>token</w:t>
-      </w:r>
-    </w:p>
-    <w:p>
-      <w:pPr>
-        <w:pStyle w:val="a3"/>
-        <w:ind w:left="420" w:firstLineChars="0" w:firstLine="0"/>
-      </w:pPr>
-    </w:p>
-    <w:p>
-      <w:pPr>
-        <w:pStyle w:val="3"/>
-      </w:pPr>
-      <w:r>
-        <w:rPr>
-          <w:rFonts w:hint="eastAsia"/>
-        </w:rPr>
-        <w:lastRenderedPageBreak/>
-        <w:t>测试结果：</w:t>
+        <w:t>创建一个新的N</w:t>
+      </w:r>
+      <w:r>
+        <w:t>FT1013</w:t>
+      </w:r>
+      <w:r>
+        <w:rPr>
+          <w:rFonts w:hint="eastAsia"/>
+        </w:rPr>
+        <w:t>合约（非必须）</w:t>
       </w:r>
     </w:p>
     <w:p>
@@ -789,7 +540,7 @@
         <w:pStyle w:val="a3"/>
         <w:numPr>
           <w:ilvl w:val="0"/>
-          <w:numId w:val="4"/>
+          <w:numId w:val="7"/>
         </w:numPr>
         <w:ind w:firstLineChars="0"/>
       </w:pPr>
@@ -797,25 +548,19 @@
         <w:rPr>
           <w:rFonts w:hint="eastAsia"/>
         </w:rPr>
-        <w:t>查看发行总量</w:t>
-      </w:r>
-      <w:r>
-        <w:t>totalSupply</w:t>
-      </w:r>
-      <w:r>
-        <w:rPr>
-          <w:rFonts w:hint="eastAsia"/>
-        </w:rPr>
-        <w:t xml:space="preserve">增加 </w:t>
-      </w:r>
-      <w:r>
-        <w:t xml:space="preserve">20000 </w:t>
-      </w:r>
-      <w:r>
-        <w:rPr>
-          <w:rFonts w:hint="eastAsia"/>
-        </w:rPr>
-        <w:t>（正常）</w:t>
+        <w:t xml:space="preserve">向用户账户A发行 </w:t>
+      </w:r>
+      <w:r>
+        <w:t>n</w:t>
+      </w:r>
+      <w:r>
+        <w:rPr>
+          <w:rFonts w:hint="eastAsia"/>
+        </w:rPr>
+        <w:t xml:space="preserve">个 </w:t>
+      </w:r>
+      <w:r>
+        <w:t>token</w:t>
       </w:r>
     </w:p>
     <w:p>
@@ -823,7 +568,7 @@
         <w:pStyle w:val="a3"/>
         <w:numPr>
           <w:ilvl w:val="0"/>
-          <w:numId w:val="4"/>
+          <w:numId w:val="7"/>
         </w:numPr>
         <w:ind w:firstLineChars="0"/>
       </w:pPr>
@@ -831,43 +576,19 @@
         <w:rPr>
           <w:rFonts w:hint="eastAsia"/>
         </w:rPr>
-        <w:t>查看账户A持有的t</w:t>
+        <w:t>使用b</w:t>
+      </w:r>
+      <w:r>
+        <w:t>urn</w:t>
+      </w:r>
+      <w:r>
+        <w:rPr>
+          <w:rFonts w:hint="eastAsia"/>
+        </w:rPr>
+        <w:t>销毁其中1个t</w:t>
       </w:r>
       <w:r>
         <w:t>oken</w:t>
-      </w:r>
-      <w:r>
-        <w:rPr>
-          <w:rFonts w:hint="eastAsia"/>
-        </w:rPr>
-        <w:t xml:space="preserve">总量， </w:t>
-      </w:r>
-      <w:r>
-        <w:t>balanceOf(</w:t>
-      </w:r>
-      <w:r>
-        <w:rPr>
-          <w:rFonts w:hint="eastAsia"/>
-        </w:rPr>
-        <w:t>账户A</w:t>
-      </w:r>
-      <w:r>
-        <w:t xml:space="preserve">) </w:t>
-      </w:r>
-      <w:r>
-        <w:rPr>
-          <w:rFonts w:hint="eastAsia"/>
-        </w:rPr>
-        <w:t>得到结果是2</w:t>
-      </w:r>
-      <w:r>
-        <w:t xml:space="preserve">000 </w:t>
-      </w:r>
-      <w:r>
-        <w:rPr>
-          <w:rFonts w:hint="eastAsia"/>
-        </w:rPr>
-        <w:t>（正常）</w:t>
       </w:r>
     </w:p>
     <w:p>
@@ -875,7 +596,7 @@
         <w:pStyle w:val="a3"/>
         <w:numPr>
           <w:ilvl w:val="0"/>
-          <w:numId w:val="4"/>
+          <w:numId w:val="7"/>
         </w:numPr>
         <w:ind w:firstLineChars="0"/>
       </w:pPr>
@@ -883,22 +604,24 @@
         <w:rPr>
           <w:rFonts w:hint="eastAsia"/>
         </w:rPr>
-        <w:t>查看o</w:t>
-      </w:r>
-      <w:r>
-        <w:t>wn</w:t>
-      </w:r>
-      <w:r>
-        <w:rPr>
-          <w:rFonts w:hint="eastAsia"/>
-        </w:rPr>
-        <w:t>er</w:t>
-      </w:r>
-      <w:r>
-        <w:t>Of</w:t>
-      </w:r>
-    </w:p>
-    <w:p/>
+        <w:t>使用b</w:t>
+      </w:r>
+      <w:r>
+        <w:t>urned</w:t>
+      </w:r>
+      <w:r>
+        <w:rPr>
+          <w:rFonts w:hint="eastAsia"/>
+        </w:rPr>
+        <w:t>查</w:t>
+      </w:r>
+      <w:r>
+        <w:rPr>
+          <w:rFonts w:hint="eastAsia"/>
+        </w:rPr>
+        <w:t>看销毁个数，报错</w:t>
+      </w:r>
+    </w:p>
     <w:p>
       <w:pPr>
         <w:pStyle w:val="3"/>
@@ -907,6 +630,28 @@
         <w:rPr>
           <w:rFonts w:hint="eastAsia"/>
         </w:rPr>
+        <w:t>测试结果：</w:t>
+      </w:r>
+    </w:p>
+    <w:p>
+      <w:r>
+        <w:rPr>
+          <w:rFonts w:hint="eastAsia"/>
+        </w:rPr>
+        <w:t>出现错误：</w:t>
+      </w:r>
+      <w:r>
+        <w:t>Error: call revert exception [ See: https://links.ethers.org/v5-errors-CALL_EXCEPTION ] (method="burned()", data="0x", errorArgs=null, errorName=null, errorSignature=null, reason=null, code=CALL_EXCEPTION, version=abi/5.7.0)</w:t>
+      </w:r>
+    </w:p>
+    <w:p>
+      <w:pPr>
+        <w:pStyle w:val="3"/>
+      </w:pPr>
+      <w:r>
+        <w:rPr>
+          <w:rFonts w:hint="eastAsia"/>
+        </w:rPr>
         <w:t>复现参考：</w:t>
       </w:r>
     </w:p>
@@ -927,7 +672,7 @@
         <w:t>合约地址：</w:t>
       </w:r>
       <w:r>
-        <w:t>0x2D7480c8b621e048E8BE76EA123d207B52c5F246</w:t>
+        <w:t>0xb9f1AC33D6d8bCEc43510BF09b4a43EE12137A97</w:t>
       </w:r>
     </w:p>
     <w:p>
@@ -941,14 +686,30 @@
         <w:rPr>
           <w:rFonts w:hint="eastAsia"/>
         </w:rPr>
-        <w:t>账户地址：</w:t>
+        <w:t>调用函数:</w:t>
+      </w:r>
+      <w:r>
+        <w:t xml:space="preserve"> </w:t>
+      </w:r>
+      <w:r>
+        <w:rPr>
+          <w:rFonts w:hint="eastAsia"/>
+        </w:rPr>
+        <w:t>b</w:t>
+      </w:r>
+      <w:r>
+        <w:rPr>
+          <w:rFonts w:ascii="Segoe UI" w:hAnsi="Segoe UI" w:cs="Segoe UI" w:hint="eastAsia"/>
+          <w:color w:val="24272A"/>
+        </w:rPr>
+        <w:t>urn</w:t>
       </w:r>
       <w:r>
         <w:rPr>
           <w:rFonts w:ascii="Segoe UI" w:hAnsi="Segoe UI" w:cs="Segoe UI"/>
           <w:color w:val="24272A"/>
         </w:rPr>
-        <w:t>0xbb44a15462C5c5042A74b4Adc770793A7E57210a</w:t>
+        <w:t>ed()</w:t>
       </w:r>
     </w:p>
     <w:p>
@@ -958,123 +719,271 @@
           <w:color w:val="24272A"/>
         </w:rPr>
       </w:pPr>
-      <w:r>
-        <w:t xml:space="preserve">totalSupply </w:t>
-      </w:r>
-      <w:r>
-        <w:rPr>
-          <w:rFonts w:hint="eastAsia"/>
-        </w:rPr>
-        <w:t xml:space="preserve">发行总量增加 </w:t>
-      </w:r>
-      <w:r>
-        <w:t>20000</w:t>
-      </w:r>
-    </w:p>
-    <w:p>
-      <w:r>
-        <w:t>balanceOf(“</w:t>
-      </w:r>
-      <w:r>
-        <w:rPr>
-          <w:rFonts w:ascii="Segoe UI" w:hAnsi="Segoe UI" w:cs="Segoe UI"/>
-          <w:color w:val="24272A"/>
-        </w:rPr>
-        <w:t>0xbb44a15462C5c5042A74b4Adc770793A7E57210a</w:t>
-      </w:r>
-      <w:r>
-        <w:t xml:space="preserve">”) </w:t>
-      </w:r>
-      <w:r>
-        <w:rPr>
-          <w:rFonts w:hint="eastAsia"/>
-        </w:rPr>
-        <w:t>得到结果是2</w:t>
-      </w:r>
-      <w:r>
-        <w:t>0000</w:t>
-      </w:r>
-    </w:p>
-    <w:p/>
-    <w:p>
-      <w:pPr>
-        <w:rPr>
-          <w:rFonts w:ascii="Segoe UI" w:hAnsi="Segoe UI" w:cs="Segoe UI"/>
-          <w:color w:val="24272A"/>
-        </w:rPr>
-      </w:pPr>
-      <w:r>
-        <w:rPr>
-          <w:rFonts w:hint="eastAsia"/>
-        </w:rPr>
-        <w:t>o</w:t>
-      </w:r>
-      <w:r>
-        <w:t xml:space="preserve">wnerOf(1321) </w:t>
-      </w:r>
-      <w:r>
-        <w:rPr>
-          <w:rFonts w:hint="eastAsia"/>
-        </w:rPr>
-        <w:t>调用正常，显示</w:t>
-      </w:r>
-      <w:r>
-        <w:rPr>
-          <w:rFonts w:ascii="Segoe UI" w:hAnsi="Segoe UI" w:cs="Segoe UI"/>
-          <w:color w:val="24272A"/>
-        </w:rPr>
-        <w:t>0xbb44a15462C5c5042A74b4Adc770793A7E57210a</w:t>
-      </w:r>
-    </w:p>
-    <w:p>
-      <w:pPr>
-        <w:rPr>
-          <w:rFonts w:ascii="Segoe UI" w:hAnsi="Segoe UI" w:cs="Segoe UI"/>
-          <w:color w:val="24272A"/>
-        </w:rPr>
-      </w:pPr>
-      <w:r>
-        <w:rPr>
-          <w:rFonts w:ascii="Segoe UI" w:hAnsi="Segoe UI" w:cs="Segoe UI" w:hint="eastAsia"/>
-          <w:color w:val="24272A"/>
-        </w:rPr>
-        <w:t>当</w:t>
-      </w:r>
-      <w:r>
-        <w:rPr>
-          <w:rFonts w:ascii="Segoe UI" w:hAnsi="Segoe UI" w:cs="Segoe UI" w:hint="eastAsia"/>
-          <w:color w:val="24272A"/>
-        </w:rPr>
-        <w:t>&gt;</w:t>
-      </w:r>
-      <w:r>
-        <w:rPr>
-          <w:rFonts w:ascii="Segoe UI" w:hAnsi="Segoe UI" w:cs="Segoe UI"/>
-          <w:color w:val="24272A"/>
-        </w:rPr>
-        <w:t>1321</w:t>
-      </w:r>
-      <w:r>
-        <w:rPr>
-          <w:rFonts w:ascii="Segoe UI" w:hAnsi="Segoe UI" w:cs="Segoe UI" w:hint="eastAsia"/>
-          <w:color w:val="24272A"/>
-        </w:rPr>
-        <w:t>时，报错了。</w:t>
-      </w:r>
-    </w:p>
-    <w:p>
-      <w:pPr>
-        <w:rPr>
-          <w:rFonts w:ascii="Segoe UI" w:hAnsi="Segoe UI" w:cs="Segoe UI"/>
-          <w:color w:val="24272A"/>
-        </w:rPr>
-      </w:pPr>
     </w:p>
     <w:p>
       <w:pPr>
         <w:pStyle w:val="2"/>
       </w:pPr>
       <w:r>
+        <w:t>4</w:t>
+      </w:r>
+      <w:r>
+        <w:rPr>
+          <w:rFonts w:hint="eastAsia"/>
+        </w:rPr>
+        <w:t>、</w:t>
+      </w:r>
+      <w:r>
+        <w:t>transferOwnership</w:t>
+      </w:r>
+    </w:p>
+    <w:p>
+      <w:pPr>
+        <w:pStyle w:val="3"/>
+      </w:pPr>
+      <w:r>
+        <w:rPr>
+          <w:rFonts w:hint="eastAsia"/>
+        </w:rPr>
+        <w:t>测试步骤：</w:t>
+      </w:r>
+    </w:p>
+    <w:p>
+      <w:pPr>
+        <w:pStyle w:val="a3"/>
+        <w:numPr>
+          <w:ilvl w:val="0"/>
+          <w:numId w:val="8"/>
+        </w:numPr>
+        <w:ind w:firstLineChars="0"/>
+      </w:pPr>
+      <w:r>
+        <w:rPr>
+          <w:rFonts w:hint="eastAsia"/>
+        </w:rPr>
+        <w:t>创建一个新的N</w:t>
+      </w:r>
+      <w:r>
+        <w:t>FT1013</w:t>
+      </w:r>
+      <w:r>
+        <w:rPr>
+          <w:rFonts w:hint="eastAsia"/>
+        </w:rPr>
+        <w:t>合约（非必须）</w:t>
+      </w:r>
+    </w:p>
+    <w:p>
+      <w:pPr>
+        <w:pStyle w:val="a3"/>
+        <w:numPr>
+          <w:ilvl w:val="0"/>
+          <w:numId w:val="8"/>
+        </w:numPr>
+        <w:ind w:firstLineChars="0"/>
+      </w:pPr>
+      <w:r>
+        <w:rPr>
+          <w:rFonts w:hint="eastAsia"/>
+        </w:rPr>
+        <w:t>向用户合约O</w:t>
+      </w:r>
+      <w:r>
+        <w:t>wner</w:t>
+      </w:r>
+      <w:r>
+        <w:rPr>
+          <w:rFonts w:hint="eastAsia"/>
+        </w:rPr>
+        <w:t>账户A</w:t>
+      </w:r>
+      <w:r>
+        <w:rPr>
+          <w:rFonts w:hint="eastAsia"/>
+        </w:rPr>
+        <w:t xml:space="preserve">发行 </w:t>
+      </w:r>
+      <w:r>
+        <w:t>2</w:t>
+      </w:r>
+      <w:r>
+        <w:rPr>
+          <w:rFonts w:hint="eastAsia"/>
+        </w:rPr>
+        <w:t xml:space="preserve">个 </w:t>
+      </w:r>
+      <w:r>
+        <w:t>token</w:t>
+      </w:r>
+    </w:p>
+    <w:p>
+      <w:pPr>
+        <w:pStyle w:val="a3"/>
+        <w:numPr>
+          <w:ilvl w:val="0"/>
+          <w:numId w:val="8"/>
+        </w:numPr>
+        <w:ind w:firstLineChars="0"/>
+      </w:pPr>
+      <w:r>
+        <w:rPr>
+          <w:rFonts w:hint="eastAsia"/>
+        </w:rPr>
+        <w:t>使用</w:t>
+      </w:r>
+      <w:r>
+        <w:t>transferOwnership</w:t>
+      </w:r>
+      <w:r>
+        <w:rPr>
+          <w:rFonts w:hint="eastAsia"/>
+        </w:rPr>
+        <w:t>批量转移</w:t>
+      </w:r>
+      <w:r>
+        <w:t>token</w:t>
+      </w:r>
+      <w:r>
+        <w:rPr>
+          <w:rFonts w:hint="eastAsia"/>
+        </w:rPr>
+        <w:t>给账户B， 账户A</w:t>
+      </w:r>
+      <w:r>
+        <w:rPr>
+          <w:rFonts w:hint="eastAsia"/>
+        </w:rPr>
+        <w:t>持有t</w:t>
+      </w:r>
+      <w:r>
+        <w:t>oken</w:t>
+      </w:r>
+      <w:r>
+        <w:rPr>
+          <w:rFonts w:hint="eastAsia"/>
+        </w:rPr>
+        <w:t xml:space="preserve">数量应为0， 账户B持有数量应 </w:t>
+      </w:r>
+      <w:r>
+        <w:t>+ 2</w:t>
+      </w:r>
+      <w:r>
+        <w:rPr>
+          <w:rFonts w:hint="eastAsia"/>
+        </w:rPr>
+        <w:t>， 实际结果账户A与账户B持有t</w:t>
+      </w:r>
+      <w:r>
+        <w:t>oken</w:t>
+      </w:r>
+      <w:r>
+        <w:rPr>
+          <w:rFonts w:hint="eastAsia"/>
+        </w:rPr>
+        <w:t>数量没变</w:t>
+      </w:r>
+    </w:p>
+    <w:p>
+      <w:pPr>
+        <w:pStyle w:val="3"/>
+      </w:pPr>
+      <w:r>
+        <w:rPr>
+          <w:rFonts w:hint="eastAsia"/>
+        </w:rPr>
+        <w:lastRenderedPageBreak/>
+        <w:t>测试结果：</w:t>
+      </w:r>
+    </w:p>
+    <w:p>
+      <w:r>
+        <w:rPr>
+          <w:rFonts w:hint="eastAsia"/>
+        </w:rPr>
+        <w:t>出现错误：</w:t>
+      </w:r>
+      <w:r>
+        <w:t>expected 2 to equal +0' to be empty</w:t>
+      </w:r>
+    </w:p>
+    <w:p>
+      <w:pPr>
+        <w:pStyle w:val="3"/>
+      </w:pPr>
+      <w:r>
+        <w:rPr>
+          <w:rFonts w:hint="eastAsia"/>
+        </w:rPr>
+        <w:t>复现参考：</w:t>
+      </w:r>
+    </w:p>
+    <w:p>
+      <w:r>
+        <w:rPr>
+          <w:rFonts w:hint="eastAsia"/>
+        </w:rPr>
+        <w:t>N</w:t>
+      </w:r>
+      <w:r>
+        <w:t>FT1013</w:t>
+      </w:r>
+      <w:r>
+        <w:rPr>
+          <w:rFonts w:hint="eastAsia"/>
+        </w:rPr>
+        <w:t>合约地址：</w:t>
+      </w:r>
+      <w:r>
+        <w:t>0xaF12c451d2f9AA64F9eEaF1e8b41CF1ddfE2E6Da</w:t>
+      </w:r>
+    </w:p>
+    <w:p>
+      <w:r>
+        <w:rPr>
+          <w:rFonts w:hint="eastAsia"/>
+        </w:rPr>
+        <w:t>调用函数:</w:t>
+      </w:r>
+      <w:r>
+        <w:t xml:space="preserve"> </w:t>
+      </w:r>
+      <w:r>
+        <w:t xml:space="preserve">transferOwnership </w:t>
+      </w:r>
+      <w:r>
+        <w:t>(</w:t>
+      </w:r>
+      <w:r>
+        <w:rPr>
+          <w:rFonts w:hint="eastAsia"/>
+        </w:rPr>
+        <w:t>“</w:t>
+      </w:r>
+      <w:r>
+        <w:t>0x2BC344895094575cb363DdBCa7FDC8DE66Ad2dD7</w:t>
+      </w:r>
+      <w:r>
+        <w:rPr>
+          <w:rFonts w:hint="eastAsia"/>
+        </w:rPr>
+        <w:t>“</w:t>
+      </w:r>
+      <w:r>
+        <w:t>)</w:t>
+      </w:r>
+    </w:p>
+    <w:p>
+      <w:pPr>
+        <w:rPr>
+          <w:rFonts w:hint="eastAsia"/>
+        </w:rPr>
+      </w:pPr>
+    </w:p>
+    <w:p>
+      <w:pPr>
+        <w:pStyle w:val="2"/>
+      </w:pPr>
+      <w:r>
         <w:t>5</w:t>
       </w:r>
       <w:r>
@@ -1106,6 +1015,8 @@
         </w:rPr>
         <w:t>测试步骤：</w:t>
       </w:r>
+      <w:bookmarkStart w:id="0" w:name="_GoBack"/>
+      <w:bookmarkEnd w:id="0"/>
     </w:p>
     <w:p>
       <w:pPr>
@@ -2034,7 +1945,6 @@
         <w:rPr>
           <w:rFonts w:hint="eastAsia"/>
         </w:rPr>
-        <w:lastRenderedPageBreak/>
         <w:t>复现参考：</w:t>
       </w:r>
     </w:p>
@@ -2075,24 +1985,251 @@
     <w:p>
       <w:pPr>
         <w:rPr>
-          <w:rFonts w:hint="eastAsia"/>
-        </w:rPr>
-      </w:pPr>
-      <w:r>
-        <w:rPr>
-          <w:rFonts w:hint="eastAsia"/>
-        </w:rPr>
-        <w:t>账户地址：</w:t>
-      </w:r>
-      <w:r>
-        <w:rPr>
           <w:rFonts w:ascii="Segoe UI" w:hAnsi="Segoe UI" w:cs="Segoe UI"/>
           <w:color w:val="24272A"/>
         </w:rPr>
+      </w:pPr>
+      <w:r>
+        <w:rPr>
+          <w:rFonts w:hint="eastAsia"/>
+        </w:rPr>
+        <w:t>账户地址：</w:t>
+      </w:r>
+      <w:r>
+        <w:rPr>
+          <w:rFonts w:ascii="Segoe UI" w:hAnsi="Segoe UI" w:cs="Segoe UI"/>
+          <w:color w:val="24272A"/>
+        </w:rPr>
         <w:t>0xbb44a15462C5c5042A74b4Adc770793A7E57210a</w:t>
       </w:r>
-      <w:bookmarkStart w:id="0" w:name="_GoBack"/>
-      <w:bookmarkEnd w:id="0"/>
+    </w:p>
+    <w:p>
+      <w:pPr>
+        <w:rPr>
+          <w:rFonts w:ascii="Segoe UI" w:hAnsi="Segoe UI" w:cs="Segoe UI"/>
+          <w:color w:val="24272A"/>
+        </w:rPr>
+      </w:pPr>
+    </w:p>
+    <w:p>
+      <w:pPr>
+        <w:rPr>
+          <w:rFonts w:ascii="Segoe UI" w:hAnsi="Segoe UI" w:cs="Segoe UI" w:hint="eastAsia"/>
+          <w:color w:val="24272A"/>
+        </w:rPr>
+      </w:pPr>
+      <w:r>
+        <w:rPr>
+          <w:rFonts w:ascii="Segoe UI" w:hAnsi="Segoe UI" w:cs="Segoe UI" w:hint="eastAsia"/>
+          <w:color w:val="24272A"/>
+        </w:rPr>
+        <w:t>I</w:t>
+      </w:r>
+      <w:r>
+        <w:rPr>
+          <w:rFonts w:ascii="Segoe UI" w:hAnsi="Segoe UI" w:cs="Segoe UI"/>
+          <w:color w:val="24272A"/>
+        </w:rPr>
+        <w:t>SOTOP1013</w:t>
+      </w:r>
+      <w:r>
+        <w:rPr>
+          <w:rFonts w:ascii="Segoe UI" w:hAnsi="Segoe UI" w:cs="Segoe UI" w:hint="eastAsia"/>
+          <w:color w:val="24272A"/>
+        </w:rPr>
+        <w:t>当前存在的问题：</w:t>
+      </w:r>
+    </w:p>
+    <w:p>
+      <w:pPr>
+        <w:pStyle w:val="a3"/>
+        <w:numPr>
+          <w:ilvl w:val="0"/>
+          <w:numId w:val="6"/>
+        </w:numPr>
+        <w:ind w:firstLineChars="0"/>
+        <w:rPr>
+          <w:rFonts w:ascii="宋体" w:eastAsia="宋体" w:hAnsi="宋体" w:cs="Segoe UI"/>
+          <w:color w:val="24272A"/>
+        </w:rPr>
+      </w:pPr>
+      <w:r>
+        <w:rPr>
+          <w:rFonts w:ascii="宋体" w:eastAsia="宋体" w:hAnsi="宋体" w:cs="Segoe UI"/>
+          <w:color w:val="24272A"/>
+        </w:rPr>
+        <w:t>tokenByIndex</w:t>
+      </w:r>
+      <w:r>
+        <w:rPr>
+          <w:rFonts w:ascii="宋体" w:eastAsia="宋体" w:hAnsi="宋体" w:hint="eastAsia"/>
+        </w:rPr>
+        <w:t>报错</w:t>
+      </w:r>
+    </w:p>
+    <w:p>
+      <w:pPr>
+        <w:pStyle w:val="a3"/>
+        <w:numPr>
+          <w:ilvl w:val="0"/>
+          <w:numId w:val="6"/>
+        </w:numPr>
+        <w:ind w:firstLineChars="0"/>
+        <w:rPr>
+          <w:rFonts w:ascii="宋体" w:eastAsia="宋体" w:hAnsi="宋体" w:cs="Segoe UI"/>
+          <w:color w:val="24272A"/>
+        </w:rPr>
+      </w:pPr>
+      <w:r>
+        <w:rPr>
+          <w:rFonts w:ascii="宋体" w:eastAsia="宋体" w:hAnsi="宋体" w:cs="Segoe UI"/>
+          <w:color w:val="24272A"/>
+        </w:rPr>
+        <w:t>tokenOfOwnerByIndex</w:t>
+      </w:r>
+      <w:r>
+        <w:rPr>
+          <w:rFonts w:ascii="宋体" w:eastAsia="宋体" w:hAnsi="宋体" w:hint="eastAsia"/>
+        </w:rPr>
+        <w:t>报错</w:t>
+      </w:r>
+    </w:p>
+    <w:p>
+      <w:pPr>
+        <w:pStyle w:val="a3"/>
+        <w:numPr>
+          <w:ilvl w:val="0"/>
+          <w:numId w:val="6"/>
+        </w:numPr>
+        <w:ind w:firstLineChars="0"/>
+        <w:rPr>
+          <w:rFonts w:ascii="宋体" w:eastAsia="宋体" w:hAnsi="宋体" w:cs="Segoe UI"/>
+          <w:color w:val="24272A"/>
+        </w:rPr>
+      </w:pPr>
+      <w:r>
+        <w:rPr>
+          <w:rFonts w:ascii="宋体" w:eastAsia="宋体" w:hAnsi="宋体" w:cs="Segoe UI" w:hint="eastAsia"/>
+          <w:color w:val="24272A"/>
+        </w:rPr>
+        <w:t>burn</w:t>
+      </w:r>
+      <w:r>
+        <w:rPr>
+          <w:rFonts w:ascii="宋体" w:eastAsia="宋体" w:hAnsi="宋体" w:cs="Segoe UI"/>
+          <w:color w:val="24272A"/>
+        </w:rPr>
+        <w:t>ed</w:t>
+      </w:r>
+      <w:r>
+        <w:rPr>
+          <w:rFonts w:ascii="宋体" w:eastAsia="宋体" w:hAnsi="宋体" w:hint="eastAsia"/>
+        </w:rPr>
+        <w:t>报错</w:t>
+      </w:r>
+    </w:p>
+    <w:p>
+      <w:pPr>
+        <w:pStyle w:val="a3"/>
+        <w:numPr>
+          <w:ilvl w:val="0"/>
+          <w:numId w:val="6"/>
+        </w:numPr>
+        <w:ind w:firstLineChars="0"/>
+        <w:rPr>
+          <w:rFonts w:ascii="宋体" w:eastAsia="宋体" w:hAnsi="宋体" w:cs="Segoe UI"/>
+          <w:color w:val="24272A"/>
+        </w:rPr>
+      </w:pPr>
+      <w:r>
+        <w:rPr>
+          <w:rFonts w:ascii="宋体" w:eastAsia="宋体" w:hAnsi="宋体"/>
+        </w:rPr>
+        <w:t>transferOwnership</w:t>
+      </w:r>
+      <w:r>
+        <w:rPr>
+          <w:rFonts w:ascii="宋体" w:eastAsia="宋体" w:hAnsi="宋体"/>
+        </w:rPr>
+        <w:t xml:space="preserve"> </w:t>
+      </w:r>
+      <w:r>
+        <w:rPr>
+          <w:rFonts w:ascii="宋体" w:eastAsia="宋体" w:hAnsi="宋体" w:hint="eastAsia"/>
+        </w:rPr>
+        <w:t>报错</w:t>
+      </w:r>
+    </w:p>
+    <w:p>
+      <w:pPr>
+        <w:pStyle w:val="a3"/>
+        <w:numPr>
+          <w:ilvl w:val="0"/>
+          <w:numId w:val="6"/>
+        </w:numPr>
+        <w:ind w:firstLineChars="0"/>
+        <w:rPr>
+          <w:rFonts w:ascii="宋体" w:eastAsia="宋体" w:hAnsi="宋体" w:cs="Segoe UI"/>
+          <w:color w:val="24272A"/>
+        </w:rPr>
+      </w:pPr>
+      <w:r>
+        <w:rPr>
+          <w:rFonts w:ascii="宋体" w:eastAsia="宋体" w:hAnsi="宋体" w:cs="Segoe UI" w:hint="eastAsia"/>
+          <w:color w:val="24272A"/>
+        </w:rPr>
+        <w:lastRenderedPageBreak/>
+        <w:t>mi</w:t>
+      </w:r>
+      <w:r>
+        <w:rPr>
+          <w:rFonts w:ascii="宋体" w:eastAsia="宋体" w:hAnsi="宋体" w:cs="Segoe UI"/>
+          <w:color w:val="24272A"/>
+        </w:rPr>
+        <w:t>nt 20000</w:t>
+      </w:r>
+      <w:r>
+        <w:rPr>
+          <w:rFonts w:ascii="宋体" w:eastAsia="宋体" w:hAnsi="宋体" w:cs="Segoe UI" w:hint="eastAsia"/>
+          <w:color w:val="24272A"/>
+        </w:rPr>
+        <w:t>时，时而大于1</w:t>
+      </w:r>
+      <w:r>
+        <w:rPr>
+          <w:rFonts w:ascii="宋体" w:eastAsia="宋体" w:hAnsi="宋体" w:cs="Segoe UI"/>
+          <w:color w:val="24272A"/>
+        </w:rPr>
+        <w:t>2000</w:t>
+      </w:r>
+      <w:r>
+        <w:rPr>
+          <w:rFonts w:ascii="宋体" w:eastAsia="宋体" w:hAnsi="宋体" w:cs="Segoe UI" w:hint="eastAsia"/>
+          <w:color w:val="24272A"/>
+        </w:rPr>
+        <w:t>左右，使用o</w:t>
+      </w:r>
+      <w:r>
+        <w:rPr>
+          <w:rFonts w:ascii="宋体" w:eastAsia="宋体" w:hAnsi="宋体" w:cs="Segoe UI"/>
+          <w:color w:val="24272A"/>
+        </w:rPr>
+        <w:t>wnerOf</w:t>
+      </w:r>
+      <w:r>
+        <w:rPr>
+          <w:rFonts w:ascii="宋体" w:eastAsia="宋体" w:hAnsi="宋体" w:cs="Segoe UI" w:hint="eastAsia"/>
+          <w:color w:val="24272A"/>
+        </w:rPr>
+        <w:t>查询报错</w:t>
+      </w:r>
+    </w:p>
+    <w:p>
+      <w:pPr>
+        <w:rPr>
+          <w:rFonts w:hint="eastAsia"/>
+        </w:rPr>
+      </w:pPr>
     </w:p>
     <w:sectPr>
       <w:pgSz w:w="11906" w:h="16838"/>
@@ -2145,6 +2282,184 @@
 <file path=word/numbering.xml><?xml version="1.0" encoding="utf-8"?>
 <w:numbering xmlns:wpc="http://schemas.microsoft.com/office/word/2010/wordprocessingCanvas" xmlns:cx="http://schemas.microsoft.com/office/drawing/2014/chartex" xmlns:mc="http://schemas.openxmlformats.org/markup-compatibility/2006" xmlns:o="urn:schemas-microsoft-com:office:office" xmlns:r="http://schemas.openxmlformats.org/officeDocument/2006/relationships" xmlns:m="http://schemas.openxmlformats.org/officeDocument/2006/math" xmlns:v="urn:schemas-microsoft-com:vml" xmlns:wp14="http://schemas.microsoft.com/office/word/2010/wordprocessingDrawing" xmlns:wp="http://schemas.openxmlformats.org/drawingml/2006/wordprocessingDrawing" xmlns:w10="urn:schemas-microsoft-com:office:word" xmlns:w="http://schemas.openxmlformats.org/wordprocessingml/2006/main" xmlns:w14="http://schemas.microsoft.com/office/word/2010/wordml" xmlns:w15="http://schemas.microsoft.com/office/word/2012/wordml" xmlns:w16se="http://schemas.microsoft.com/office/word/2015/wordml/symex" xmlns:wpg="http://schemas.microsoft.com/office/word/2010/wordprocessingGroup" xmlns:wpi="http://schemas.microsoft.com/office/word/2010/wordprocessingInk" xmlns:wne="http://schemas.microsoft.com/office/word/2006/wordml" xmlns:wps="http://schemas.microsoft.com/office/word/2010/wordprocessingShape" mc:Ignorable="w14 w15 w16se wp14">
   <w:abstractNum w:abstractNumId="0" w15:restartNumberingAfterBreak="0">
+    <w:nsid w:val="0B462B0D"/>
+    <w:multiLevelType w:val="hybridMultilevel"/>
+    <w:tmpl w:val="34B670DC"/>
+    <w:lvl w:ilvl="0" w:tplc="6CA8C3FC">
+      <w:start w:val="1"/>
+      <w:numFmt w:val="decimal"/>
+      <w:lvlText w:val="%1."/>
+      <w:lvlJc w:val="left"/>
+      <w:pPr>
+        <w:ind w:left="360" w:hanging="360"/>
+      </w:pPr>
+      <w:rPr>
+        <w:rFonts w:hint="default"/>
+      </w:rPr>
+    </w:lvl>
+    <w:lvl w:ilvl="1" w:tplc="04090019" w:tentative="1">
+      <w:start w:val="1"/>
+      <w:numFmt w:val="lowerLetter"/>
+      <w:lvlText w:val="%2)"/>
+      <w:lvlJc w:val="left"/>
+      <w:pPr>
+        <w:ind w:left="840" w:hanging="420"/>
+      </w:pPr>
+    </w:lvl>
+    <w:lvl w:ilvl="2" w:tplc="0409001B" w:tentative="1">
+      <w:start w:val="1"/>
+      <w:numFmt w:val="lowerRoman"/>
+      <w:lvlText w:val="%3."/>
+      <w:lvlJc w:val="right"/>
+      <w:pPr>
+        <w:ind w:left="1260" w:hanging="420"/>
+      </w:pPr>
+    </w:lvl>
+    <w:lvl w:ilvl="3" w:tplc="0409000F" w:tentative="1">
+      <w:start w:val="1"/>
+      <w:numFmt w:val="decimal"/>
+      <w:lvlText w:val="%4."/>
+      <w:lvlJc w:val="left"/>
+      <w:pPr>
+        <w:ind w:left="1680" w:hanging="420"/>
+      </w:pPr>
+    </w:lvl>
+    <w:lvl w:ilvl="4" w:tplc="04090019" w:tentative="1">
+      <w:start w:val="1"/>
+      <w:numFmt w:val="lowerLetter"/>
+      <w:lvlText w:val="%5)"/>
+      <w:lvlJc w:val="left"/>
+      <w:pPr>
+        <w:ind w:left="2100" w:hanging="420"/>
+      </w:pPr>
+    </w:lvl>
+    <w:lvl w:ilvl="5" w:tplc="0409001B" w:tentative="1">
+      <w:start w:val="1"/>
+      <w:numFmt w:val="lowerRoman"/>
+      <w:lvlText w:val="%6."/>
+      <w:lvlJc w:val="right"/>
+      <w:pPr>
+        <w:ind w:left="2520" w:hanging="420"/>
+      </w:pPr>
+    </w:lvl>
+    <w:lvl w:ilvl="6" w:tplc="0409000F" w:tentative="1">
+      <w:start w:val="1"/>
+      <w:numFmt w:val="decimal"/>
+      <w:lvlText w:val="%7."/>
+      <w:lvlJc w:val="left"/>
+      <w:pPr>
+        <w:ind w:left="2940" w:hanging="420"/>
+      </w:pPr>
+    </w:lvl>
+    <w:lvl w:ilvl="7" w:tplc="04090019" w:tentative="1">
+      <w:start w:val="1"/>
+      <w:numFmt w:val="lowerLetter"/>
+      <w:lvlText w:val="%8)"/>
+      <w:lvlJc w:val="left"/>
+      <w:pPr>
+        <w:ind w:left="3360" w:hanging="420"/>
+      </w:pPr>
+    </w:lvl>
+    <w:lvl w:ilvl="8" w:tplc="0409001B" w:tentative="1">
+      <w:start w:val="1"/>
+      <w:numFmt w:val="lowerRoman"/>
+      <w:lvlText w:val="%9."/>
+      <w:lvlJc w:val="right"/>
+      <w:pPr>
+        <w:ind w:left="3780" w:hanging="420"/>
+      </w:pPr>
+    </w:lvl>
+  </w:abstractNum>
+  <w:abstractNum w:abstractNumId="1" w15:restartNumberingAfterBreak="0">
+    <w:nsid w:val="312B07F7"/>
+    <w:multiLevelType w:val="hybridMultilevel"/>
+    <w:tmpl w:val="9D7E868A"/>
+    <w:lvl w:ilvl="0" w:tplc="89CE15E6">
+      <w:start w:val="1"/>
+      <w:numFmt w:val="decimal"/>
+      <w:lvlText w:val="%1、"/>
+      <w:lvlJc w:val="left"/>
+      <w:pPr>
+        <w:ind w:left="360" w:hanging="360"/>
+      </w:pPr>
+      <w:rPr>
+        <w:rFonts w:hint="eastAsia"/>
+      </w:rPr>
+    </w:lvl>
+    <w:lvl w:ilvl="1" w:tplc="04090019" w:tentative="1">
+      <w:start w:val="1"/>
+      <w:numFmt w:val="lowerLetter"/>
+      <w:lvlText w:val="%2)"/>
+      <w:lvlJc w:val="left"/>
+      <w:pPr>
+        <w:ind w:left="840" w:hanging="420"/>
+      </w:pPr>
+    </w:lvl>
+    <w:lvl w:ilvl="2" w:tplc="0409001B" w:tentative="1">
+      <w:start w:val="1"/>
+      <w:numFmt w:val="lowerRoman"/>
+      <w:lvlText w:val="%3."/>
+      <w:lvlJc w:val="right"/>
+      <w:pPr>
+        <w:ind w:left="1260" w:hanging="420"/>
+      </w:pPr>
+    </w:lvl>
+    <w:lvl w:ilvl="3" w:tplc="0409000F" w:tentative="1">
+      <w:start w:val="1"/>
+      <w:numFmt w:val="decimal"/>
+      <w:lvlText w:val="%4."/>
+      <w:lvlJc w:val="left"/>
+      <w:pPr>
+        <w:ind w:left="1680" w:hanging="420"/>
+      </w:pPr>
+    </w:lvl>
+    <w:lvl w:ilvl="4" w:tplc="04090019" w:tentative="1">
+      <w:start w:val="1"/>
+      <w:numFmt w:val="lowerLetter"/>
+      <w:lvlText w:val="%5)"/>
+      <w:lvlJc w:val="left"/>
+      <w:pPr>
+        <w:ind w:left="2100" w:hanging="420"/>
+      </w:pPr>
+    </w:lvl>
+    <w:lvl w:ilvl="5" w:tplc="0409001B" w:tentative="1">
+      <w:start w:val="1"/>
+      <w:numFmt w:val="lowerRoman"/>
+      <w:lvlText w:val="%6."/>
+      <w:lvlJc w:val="right"/>
+      <w:pPr>
+        <w:ind w:left="2520" w:hanging="420"/>
+      </w:pPr>
+    </w:lvl>
+    <w:lvl w:ilvl="6" w:tplc="0409000F" w:tentative="1">
+      <w:start w:val="1"/>
+      <w:numFmt w:val="decimal"/>
+      <w:lvlText w:val="%7."/>
+      <w:lvlJc w:val="left"/>
+      <w:pPr>
+        <w:ind w:left="2940" w:hanging="420"/>
+      </w:pPr>
+    </w:lvl>
+    <w:lvl w:ilvl="7" w:tplc="04090019" w:tentative="1">
+      <w:start w:val="1"/>
+      <w:numFmt w:val="lowerLetter"/>
+      <w:lvlText w:val="%8)"/>
+      <w:lvlJc w:val="left"/>
+      <w:pPr>
+        <w:ind w:left="3360" w:hanging="420"/>
+      </w:pPr>
+    </w:lvl>
+    <w:lvl w:ilvl="8" w:tplc="0409001B" w:tentative="1">
+      <w:start w:val="1"/>
+      <w:numFmt w:val="lowerRoman"/>
+      <w:lvlText w:val="%9."/>
+      <w:lvlJc w:val="right"/>
+      <w:pPr>
+        <w:ind w:left="3780" w:hanging="420"/>
+      </w:pPr>
+    </w:lvl>
+  </w:abstractNum>
+  <w:abstractNum w:abstractNumId="2" w15:restartNumberingAfterBreak="0">
     <w:nsid w:val="34561272"/>
     <w:multiLevelType w:val="hybridMultilevel"/>
     <w:tmpl w:val="17E2B6A2"/>
@@ -2233,7 +2548,7 @@
       </w:pPr>
     </w:lvl>
   </w:abstractNum>
-  <w:abstractNum w:abstractNumId="1" w15:restartNumberingAfterBreak="0">
+  <w:abstractNum w:abstractNumId="3" w15:restartNumberingAfterBreak="0">
     <w:nsid w:val="39343383"/>
     <w:multiLevelType w:val="hybridMultilevel"/>
     <w:tmpl w:val="F13E8B52"/>
@@ -2322,7 +2637,7 @@
       </w:pPr>
     </w:lvl>
   </w:abstractNum>
-  <w:abstractNum w:abstractNumId="2" w15:restartNumberingAfterBreak="0">
+  <w:abstractNum w:abstractNumId="4" w15:restartNumberingAfterBreak="0">
     <w:nsid w:val="5BF8706F"/>
     <w:multiLevelType w:val="hybridMultilevel"/>
     <w:tmpl w:val="2422B04C"/>
@@ -2411,7 +2726,7 @@
       </w:pPr>
     </w:lvl>
   </w:abstractNum>
-  <w:abstractNum w:abstractNumId="3" w15:restartNumberingAfterBreak="0">
+  <w:abstractNum w:abstractNumId="5" w15:restartNumberingAfterBreak="0">
     <w:nsid w:val="6FC224AE"/>
     <w:multiLevelType w:val="hybridMultilevel"/>
     <w:tmpl w:val="34B670DC"/>
@@ -2500,7 +2815,96 @@
       </w:pPr>
     </w:lvl>
   </w:abstractNum>
-  <w:abstractNum w:abstractNumId="4" w15:restartNumberingAfterBreak="0">
+  <w:abstractNum w:abstractNumId="6" w15:restartNumberingAfterBreak="0">
+    <w:nsid w:val="744B3732"/>
+    <w:multiLevelType w:val="hybridMultilevel"/>
+    <w:tmpl w:val="34B670DC"/>
+    <w:lvl w:ilvl="0" w:tplc="6CA8C3FC">
+      <w:start w:val="1"/>
+      <w:numFmt w:val="decimal"/>
+      <w:lvlText w:val="%1."/>
+      <w:lvlJc w:val="left"/>
+      <w:pPr>
+        <w:ind w:left="360" w:hanging="360"/>
+      </w:pPr>
+      <w:rPr>
+        <w:rFonts w:hint="default"/>
+      </w:rPr>
+    </w:lvl>
+    <w:lvl w:ilvl="1" w:tplc="04090019" w:tentative="1">
+      <w:start w:val="1"/>
+      <w:numFmt w:val="lowerLetter"/>
+      <w:lvlText w:val="%2)"/>
+      <w:lvlJc w:val="left"/>
+      <w:pPr>
+        <w:ind w:left="840" w:hanging="420"/>
+      </w:pPr>
+    </w:lvl>
+    <w:lvl w:ilvl="2" w:tplc="0409001B" w:tentative="1">
+      <w:start w:val="1"/>
+      <w:numFmt w:val="lowerRoman"/>
+      <w:lvlText w:val="%3."/>
+      <w:lvlJc w:val="right"/>
+      <w:pPr>
+        <w:ind w:left="1260" w:hanging="420"/>
+      </w:pPr>
+    </w:lvl>
+    <w:lvl w:ilvl="3" w:tplc="0409000F" w:tentative="1">
+      <w:start w:val="1"/>
+      <w:numFmt w:val="decimal"/>
+      <w:lvlText w:val="%4."/>
+      <w:lvlJc w:val="left"/>
+      <w:pPr>
+        <w:ind w:left="1680" w:hanging="420"/>
+      </w:pPr>
+    </w:lvl>
+    <w:lvl w:ilvl="4" w:tplc="04090019" w:tentative="1">
+      <w:start w:val="1"/>
+      <w:numFmt w:val="lowerLetter"/>
+      <w:lvlText w:val="%5)"/>
+      <w:lvlJc w:val="left"/>
+      <w:pPr>
+        <w:ind w:left="2100" w:hanging="420"/>
+      </w:pPr>
+    </w:lvl>
+    <w:lvl w:ilvl="5" w:tplc="0409001B" w:tentative="1">
+      <w:start w:val="1"/>
+      <w:numFmt w:val="lowerRoman"/>
+      <w:lvlText w:val="%6."/>
+      <w:lvlJc w:val="right"/>
+      <w:pPr>
+        <w:ind w:left="2520" w:hanging="420"/>
+      </w:pPr>
+    </w:lvl>
+    <w:lvl w:ilvl="6" w:tplc="0409000F" w:tentative="1">
+      <w:start w:val="1"/>
+      <w:numFmt w:val="decimal"/>
+      <w:lvlText w:val="%7."/>
+      <w:lvlJc w:val="left"/>
+      <w:pPr>
+        <w:ind w:left="2940" w:hanging="420"/>
+      </w:pPr>
+    </w:lvl>
+    <w:lvl w:ilvl="7" w:tplc="04090019" w:tentative="1">
+      <w:start w:val="1"/>
+      <w:numFmt w:val="lowerLetter"/>
+      <w:lvlText w:val="%8)"/>
+      <w:lvlJc w:val="left"/>
+      <w:pPr>
+        <w:ind w:left="3360" w:hanging="420"/>
+      </w:pPr>
+    </w:lvl>
+    <w:lvl w:ilvl="8" w:tplc="0409001B" w:tentative="1">
+      <w:start w:val="1"/>
+      <w:numFmt w:val="lowerRoman"/>
+      <w:lvlText w:val="%9."/>
+      <w:lvlJc w:val="right"/>
+      <w:pPr>
+        <w:ind w:left="3780" w:hanging="420"/>
+      </w:pPr>
+    </w:lvl>
+  </w:abstractNum>
+  <w:abstractNum w:abstractNumId="7" w15:restartNumberingAfterBreak="0">
     <w:nsid w:val="770E26E2"/>
     <w:multiLevelType w:val="hybridMultilevel"/>
     <w:tmpl w:val="940AB9B8"/>
@@ -2593,19 +2997,28 @@
     </w:lvl>
   </w:abstractNum>
   <w:num w:numId="1">
+    <w:abstractNumId w:val="2"/>
+  </w:num>
+  <w:num w:numId="2">
+    <w:abstractNumId w:val="5"/>
+  </w:num>
+  <w:num w:numId="3">
+    <w:abstractNumId w:val="7"/>
+  </w:num>
+  <w:num w:numId="4">
+    <w:abstractNumId w:val="3"/>
+  </w:num>
+  <w:num w:numId="5">
+    <w:abstractNumId w:val="4"/>
+  </w:num>
+  <w:num w:numId="6">
+    <w:abstractNumId w:val="1"/>
+  </w:num>
+  <w:num w:numId="7">
     <w:abstractNumId w:val="0"/>
   </w:num>
-  <w:num w:numId="2">
-    <w:abstractNumId w:val="3"/>
-  </w:num>
-  <w:num w:numId="3">
-    <w:abstractNumId w:val="4"/>
-  </w:num>
-  <w:num w:numId="4">
-    <w:abstractNumId w:val="1"/>
-  </w:num>
-  <w:num w:numId="5">
-    <w:abstractNumId w:val="2"/>
+  <w:num w:numId="8">
+    <w:abstractNumId w:val="6"/>
   </w:num>
 </w:numbering>
 </file>

</xml_diff>